<commit_message>
Renamed app to HLSudokuSolver
</commit_message>
<xml_diff>
--- a/Sudoku Solver/SSHelp/Overview.docx
+++ b/Sudoku Solver/SSHelp/Overview.docx
@@ -19,12 +19,24 @@
           <w:sz w:val="28"/>
           <w:szCs w:val="28"/>
         </w:rPr>
-        <w:t>Sudoku Solver Overview</w:t>
-      </w:r>
-    </w:p>
-    <w:p>
-      <w:r>
-        <w:t>Sudoku Solver solves puzzles by the repeated use of 3 different algorithms.  They are described in detail below.</w:t>
+        <w:t>HLSudoku</w:t>
+      </w:r>
+      <w:r>
+        <w:rPr>
+          <w:b/>
+          <w:bCs/>
+          <w:sz w:val="28"/>
+          <w:szCs w:val="28"/>
+        </w:rPr>
+        <w:t>Solver Overview</w:t>
+      </w:r>
+    </w:p>
+    <w:p>
+      <w:r>
+        <w:t>HLSudoku</w:t>
+      </w:r>
+      <w:r>
+        <w:t>Solver solves puzzles by the repeated use of 3 different algorithms.  They are described in detail below.</w:t>
       </w:r>
     </w:p>
     <w:p>
@@ -608,8 +620,6 @@
       </w:r>
     </w:p>
     <w:p>
-      <w:bookmarkStart w:id="0" w:name="_GoBack"/>
-      <w:bookmarkEnd w:id="0"/>
       <w:r>
         <w:t xml:space="preserve">The 'Mono Sector' algorithm can be applied to rows and columns.  To see how this works it is best to first run the Mono Cell on both rows and columns </w:t>
       </w:r>
@@ -875,6 +885,21 @@
       <w:r>
         <w:t>Written By:  Matthew Homer</w:t>
       </w:r>
+      <w:r>
+        <w:tab/>
+      </w:r>
+      <w:r>
+        <w:tab/>
+      </w:r>
+      <w:r>
+        <w:tab/>
+      </w:r>
+      <w:r>
+        <w:tab/>
+        <w:t>Last Modified:  03-03-2018</w:t>
+      </w:r>
+      <w:bookmarkStart w:id="0" w:name="_GoBack"/>
+      <w:bookmarkEnd w:id="0"/>
     </w:p>
     <w:p>
       <w:r>
@@ -888,21 +913,6 @@
       </w:r>
       <w:r>
         <w:tab/>
-      </w:r>
-      <w:r>
-        <w:tab/>
-      </w:r>
-      <w:r>
-        <w:tab/>
-      </w:r>
-      <w:r>
-        <w:tab/>
-      </w:r>
-      <w:r>
-        <w:tab/>
-      </w:r>
-      <w:r>
-        <w:t>Last Modified:  03-01-2018</w:t>
       </w:r>
     </w:p>
     <w:p>
@@ -1083,6 +1093,7 @@
   <w:style w:type="character" w:default="1" w:styleId="DefaultParagraphFont">
     <w:name w:val="Default Paragraph Font"/>
     <w:uiPriority w:val="1"/>
+    <w:semiHidden/>
     <w:unhideWhenUsed/>
   </w:style>
   <w:style w:type="table" w:default="1" w:styleId="TableNormal">
@@ -1303,6 +1314,7 @@
   <w:style w:type="character" w:default="1" w:styleId="DefaultParagraphFont">
     <w:name w:val="Default Paragraph Font"/>
     <w:uiPriority w:val="1"/>
+    <w:semiHidden/>
     <w:unhideWhenUsed/>
   </w:style>
   <w:style w:type="table" w:default="1" w:styleId="TableNormal">

</xml_diff>